<commit_message>
Updated final blog post FP Estimation link
</commit_message>
<xml_diff>
--- a/documentation/final/final blog post.docx
+++ b/documentation/final/final blog post.docx
@@ -12,8 +12,6 @@
           <w:lang w:eastAsia="de-DE"/>
         </w:rPr>
       </w:pPr>
-      <w:bookmarkStart w:id="0" w:name="_GoBack"/>
-      <w:bookmarkEnd w:id="0"/>
     </w:p>
     <w:tbl>
       <w:tblPr>
@@ -116,57 +114,15 @@
                 <w:lang w:eastAsia="de-DE"/>
               </w:rPr>
             </w:pPr>
-            <w:proofErr w:type="spellStart"/>
-            <w:r>
-              <w:rPr>
-                <w:rFonts w:ascii="Arial" w:eastAsia="Times New Roman" w:hAnsi="Arial" w:cs="Arial"/>
-                <w:sz w:val="20"/>
-                <w:szCs w:val="20"/>
-                <w:lang w:eastAsia="de-DE"/>
-              </w:rPr>
-              <w:t>Detailed</w:t>
-            </w:r>
-            <w:proofErr w:type="spellEnd"/>
-            <w:r>
-              <w:rPr>
-                <w:rFonts w:ascii="Arial" w:eastAsia="Times New Roman" w:hAnsi="Arial" w:cs="Arial"/>
-                <w:sz w:val="20"/>
-                <w:szCs w:val="20"/>
-                <w:lang w:eastAsia="de-DE"/>
-              </w:rPr>
-              <w:t xml:space="preserve"> </w:t>
-            </w:r>
-            <w:proofErr w:type="spellStart"/>
-            <w:r>
-              <w:rPr>
-                <w:rFonts w:ascii="Arial" w:eastAsia="Times New Roman" w:hAnsi="Arial" w:cs="Arial"/>
-                <w:sz w:val="20"/>
-                <w:szCs w:val="20"/>
-                <w:lang w:eastAsia="de-DE"/>
-              </w:rPr>
-              <w:t>blog</w:t>
-            </w:r>
-            <w:proofErr w:type="spellEnd"/>
-            <w:r>
-              <w:rPr>
-                <w:rFonts w:ascii="Arial" w:eastAsia="Times New Roman" w:hAnsi="Arial" w:cs="Arial"/>
-                <w:sz w:val="20"/>
-                <w:szCs w:val="20"/>
-                <w:lang w:eastAsia="de-DE"/>
-              </w:rPr>
-              <w:t xml:space="preserve"> </w:t>
-            </w:r>
-            <w:proofErr w:type="spellStart"/>
-            <w:r>
-              <w:rPr>
-                <w:rFonts w:ascii="Arial" w:eastAsia="Times New Roman" w:hAnsi="Arial" w:cs="Arial"/>
-                <w:sz w:val="20"/>
-                <w:szCs w:val="20"/>
-                <w:lang w:eastAsia="de-DE"/>
-              </w:rPr>
-              <w:t>post</w:t>
-            </w:r>
-            <w:proofErr w:type="spellEnd"/>
+            <w:r>
+              <w:rPr>
+                <w:rFonts w:ascii="Arial" w:eastAsia="Times New Roman" w:hAnsi="Arial" w:cs="Arial"/>
+                <w:sz w:val="20"/>
+                <w:szCs w:val="20"/>
+                <w:lang w:eastAsia="de-DE"/>
+              </w:rPr>
+              <w:t>Detailed blog post</w:t>
+            </w:r>
           </w:p>
         </w:tc>
       </w:tr>
@@ -201,27 +157,15 @@
                 <w:lang w:eastAsia="de-DE"/>
               </w:rPr>
             </w:pPr>
-            <w:proofErr w:type="spellStart"/>
-            <w:r>
-              <w:rPr>
-                <w:rFonts w:ascii="Arial" w:eastAsia="Times New Roman" w:hAnsi="Arial" w:cs="Arial"/>
-                <w:sz w:val="20"/>
-                <w:szCs w:val="20"/>
-                <w:bdr w:val="none" w:sz="0" w:space="0" w:color="auto" w:frame="1"/>
-                <w:lang w:eastAsia="de-DE"/>
-              </w:rPr>
-              <w:t>Requirements</w:t>
-            </w:r>
-            <w:proofErr w:type="spellEnd"/>
-            <w:r>
-              <w:rPr>
-                <w:rFonts w:ascii="Arial" w:eastAsia="Times New Roman" w:hAnsi="Arial" w:cs="Arial"/>
-                <w:sz w:val="20"/>
-                <w:szCs w:val="20"/>
-                <w:bdr w:val="none" w:sz="0" w:space="0" w:color="auto" w:frame="1"/>
-                <w:lang w:eastAsia="de-DE"/>
-              </w:rPr>
-              <w:t>:</w:t>
+            <w:r>
+              <w:rPr>
+                <w:rFonts w:ascii="Arial" w:eastAsia="Times New Roman" w:hAnsi="Arial" w:cs="Arial"/>
+                <w:sz w:val="20"/>
+                <w:szCs w:val="20"/>
+                <w:bdr w:val="none" w:sz="0" w:space="0" w:color="auto" w:frame="1"/>
+                <w:lang w:eastAsia="de-DE"/>
+              </w:rPr>
+              <w:t>Requirements:</w:t>
             </w:r>
           </w:p>
         </w:tc>
@@ -1127,6 +1071,8 @@
                 <w:lang w:val="en-US" w:eastAsia="de-DE"/>
               </w:rPr>
             </w:pPr>
+            <w:bookmarkStart w:id="0" w:name="_GoBack"/>
+            <w:bookmarkEnd w:id="0"/>
           </w:p>
         </w:tc>
       </w:tr>
@@ -1169,29 +1115,7 @@
                 <w:bdr w:val="none" w:sz="0" w:space="0" w:color="auto" w:frame="1"/>
                 <w:lang w:eastAsia="de-DE"/>
               </w:rPr>
-              <w:t>-          </w:t>
-            </w:r>
-            <w:proofErr w:type="spellStart"/>
-            <w:r>
-              <w:rPr>
-                <w:rFonts w:ascii="Arial" w:eastAsia="Times New Roman" w:hAnsi="Arial" w:cs="Arial"/>
-                <w:sz w:val="20"/>
-                <w:szCs w:val="20"/>
-                <w:bdr w:val="none" w:sz="0" w:space="0" w:color="auto" w:frame="1"/>
-                <w:lang w:eastAsia="de-DE"/>
-              </w:rPr>
-              <w:t>Functional</w:t>
-            </w:r>
-            <w:proofErr w:type="spellEnd"/>
-            <w:r>
-              <w:rPr>
-                <w:rFonts w:ascii="Arial" w:eastAsia="Times New Roman" w:hAnsi="Arial" w:cs="Arial"/>
-                <w:sz w:val="20"/>
-                <w:szCs w:val="20"/>
-                <w:bdr w:val="none" w:sz="0" w:space="0" w:color="auto" w:frame="1"/>
-                <w:lang w:eastAsia="de-DE"/>
-              </w:rPr>
-              <w:t xml:space="preserve"> Test</w:t>
+              <w:t>-          Functional Test</w:t>
             </w:r>
           </w:p>
         </w:tc>
@@ -1308,20 +1232,8 @@
                 <w:bdr w:val="none" w:sz="0" w:space="0" w:color="auto" w:frame="1"/>
                 <w:lang w:val="en-US" w:eastAsia="de-DE"/>
               </w:rPr>
-              <w:t xml:space="preserve">+ unit </w:t>
-            </w:r>
-            <w:proofErr w:type="spellStart"/>
-            <w:r>
-              <w:rPr>
-                <w:rFonts w:ascii="Arial" w:eastAsia="Times New Roman" w:hAnsi="Arial" w:cs="Arial"/>
-                <w:sz w:val="20"/>
-                <w:szCs w:val="20"/>
-                <w:bdr w:val="none" w:sz="0" w:space="0" w:color="auto" w:frame="1"/>
-                <w:lang w:val="en-US" w:eastAsia="de-DE"/>
-              </w:rPr>
-              <w:t>tesxt</w:t>
-            </w:r>
-            <w:proofErr w:type="spellEnd"/>
+              <w:t>+ unit test</w:t>
+            </w:r>
           </w:p>
           <w:p>
             <w:pPr>
@@ -1888,42 +1800,8 @@
                 <w:bdr w:val="none" w:sz="0" w:space="0" w:color="auto" w:frame="1"/>
                 <w:lang w:eastAsia="de-DE"/>
               </w:rPr>
-              <w:t>-          </w:t>
-            </w:r>
-            <w:proofErr w:type="spellStart"/>
-            <w:r>
-              <w:rPr>
-                <w:rFonts w:ascii="Arial" w:eastAsia="Times New Roman" w:hAnsi="Arial" w:cs="Arial"/>
-                <w:sz w:val="20"/>
-                <w:szCs w:val="20"/>
-                <w:bdr w:val="none" w:sz="0" w:space="0" w:color="auto" w:frame="1"/>
-                <w:lang w:eastAsia="de-DE"/>
-              </w:rPr>
-              <w:t>Jira</w:t>
-            </w:r>
-            <w:proofErr w:type="spellEnd"/>
-            <w:r>
-              <w:rPr>
-                <w:rFonts w:ascii="Arial" w:eastAsia="Times New Roman" w:hAnsi="Arial" w:cs="Arial"/>
-                <w:sz w:val="20"/>
-                <w:szCs w:val="20"/>
-                <w:bdr w:val="none" w:sz="0" w:space="0" w:color="auto" w:frame="1"/>
-                <w:lang w:eastAsia="de-DE"/>
-              </w:rPr>
-              <w:t xml:space="preserve"> / </w:t>
-            </w:r>
-            <w:proofErr w:type="spellStart"/>
-            <w:r>
-              <w:rPr>
-                <w:rFonts w:ascii="Arial" w:eastAsia="Times New Roman" w:hAnsi="Arial" w:cs="Arial"/>
-                <w:sz w:val="20"/>
-                <w:szCs w:val="20"/>
-                <w:bdr w:val="none" w:sz="0" w:space="0" w:color="auto" w:frame="1"/>
-                <w:lang w:eastAsia="de-DE"/>
-              </w:rPr>
-              <w:t>burndown</w:t>
-            </w:r>
-            <w:proofErr w:type="spellEnd"/>
+              <w:t>-          Jira / burndown</w:t>
+            </w:r>
           </w:p>
         </w:tc>
         <w:tc>
@@ -2245,7 +2123,27 @@
                   <w:szCs w:val="20"/>
                   <w:lang w:val="en-US" w:eastAsia="de-DE"/>
                 </w:rPr>
-                <w:t>https://github.com/d-wagner/frmsystem-docs/blob/master/published/FP%20Estimation.ods</w:t>
+                <w:t>https://github.com/d-</w:t>
+              </w:r>
+              <w:r>
+                <w:rPr>
+                  <w:rStyle w:val="Hyperlink"/>
+                  <w:rFonts w:ascii="Arial" w:eastAsia="Times New Roman" w:hAnsi="Arial" w:cs="Arial"/>
+                  <w:sz w:val="20"/>
+                  <w:szCs w:val="20"/>
+                  <w:lang w:val="en-US" w:eastAsia="de-DE"/>
+                </w:rPr>
+                <w:t>w</w:t>
+              </w:r>
+              <w:r>
+                <w:rPr>
+                  <w:rStyle w:val="Hyperlink"/>
+                  <w:rFonts w:ascii="Arial" w:eastAsia="Times New Roman" w:hAnsi="Arial" w:cs="Arial"/>
+                  <w:sz w:val="20"/>
+                  <w:szCs w:val="20"/>
+                  <w:lang w:val="en-US" w:eastAsia="de-DE"/>
+                </w:rPr>
+                <w:t>agner/frmsystem-docs/blob/master/published/FP%20Estimation.pdf</w:t>
               </w:r>
             </w:hyperlink>
             <w:r>
@@ -2475,49 +2373,15 @@
                 <w:lang w:eastAsia="de-DE"/>
               </w:rPr>
             </w:pPr>
-            <w:proofErr w:type="spellStart"/>
-            <w:r>
-              <w:rPr>
-                <w:rFonts w:ascii="Arial" w:eastAsia="Times New Roman" w:hAnsi="Arial" w:cs="Arial"/>
-                <w:sz w:val="20"/>
-                <w:szCs w:val="20"/>
-                <w:bdr w:val="none" w:sz="0" w:space="0" w:color="auto" w:frame="1"/>
-                <w:lang w:eastAsia="de-DE"/>
-              </w:rPr>
-              <w:t>Ability</w:t>
-            </w:r>
-            <w:proofErr w:type="spellEnd"/>
-            <w:r>
-              <w:rPr>
-                <w:rFonts w:ascii="Arial" w:eastAsia="Times New Roman" w:hAnsi="Arial" w:cs="Arial"/>
-                <w:sz w:val="20"/>
-                <w:szCs w:val="20"/>
-                <w:bdr w:val="none" w:sz="0" w:space="0" w:color="auto" w:frame="1"/>
-                <w:lang w:eastAsia="de-DE"/>
-              </w:rPr>
-              <w:t xml:space="preserve"> </w:t>
-            </w:r>
-            <w:proofErr w:type="spellStart"/>
-            <w:r>
-              <w:rPr>
-                <w:rFonts w:ascii="Arial" w:eastAsia="Times New Roman" w:hAnsi="Arial" w:cs="Arial"/>
-                <w:sz w:val="20"/>
-                <w:szCs w:val="20"/>
-                <w:bdr w:val="none" w:sz="0" w:space="0" w:color="auto" w:frame="1"/>
-                <w:lang w:eastAsia="de-DE"/>
-              </w:rPr>
-              <w:t>to</w:t>
-            </w:r>
-            <w:proofErr w:type="spellEnd"/>
-            <w:r>
-              <w:rPr>
-                <w:rFonts w:ascii="Arial" w:eastAsia="Times New Roman" w:hAnsi="Arial" w:cs="Arial"/>
-                <w:sz w:val="20"/>
-                <w:szCs w:val="20"/>
-                <w:bdr w:val="none" w:sz="0" w:space="0" w:color="auto" w:frame="1"/>
-                <w:lang w:eastAsia="de-DE"/>
-              </w:rPr>
-              <w:t xml:space="preserve"> Execute</w:t>
+            <w:r>
+              <w:rPr>
+                <w:rFonts w:ascii="Arial" w:eastAsia="Times New Roman" w:hAnsi="Arial" w:cs="Arial"/>
+                <w:sz w:val="20"/>
+                <w:szCs w:val="20"/>
+                <w:bdr w:val="none" w:sz="0" w:space="0" w:color="auto" w:frame="1"/>
+                <w:lang w:eastAsia="de-DE"/>
+              </w:rPr>
+              <w:t>Ability to Execute</w:t>
             </w:r>
           </w:p>
         </w:tc>
@@ -3386,27 +3250,15 @@
                 <w:lang w:eastAsia="de-DE"/>
               </w:rPr>
             </w:pPr>
-            <w:proofErr w:type="spellStart"/>
-            <w:r>
-              <w:rPr>
-                <w:rFonts w:ascii="Arial" w:eastAsia="Times New Roman" w:hAnsi="Arial" w:cs="Arial"/>
-                <w:sz w:val="20"/>
-                <w:szCs w:val="20"/>
-                <w:bdr w:val="none" w:sz="0" w:space="0" w:color="auto" w:frame="1"/>
-                <w:lang w:eastAsia="de-DE"/>
-              </w:rPr>
-              <w:t>Configuration</w:t>
-            </w:r>
-            <w:proofErr w:type="spellEnd"/>
-            <w:r>
-              <w:rPr>
-                <w:rFonts w:ascii="Arial" w:eastAsia="Times New Roman" w:hAnsi="Arial" w:cs="Arial"/>
-                <w:sz w:val="20"/>
-                <w:szCs w:val="20"/>
-                <w:bdr w:val="none" w:sz="0" w:space="0" w:color="auto" w:frame="1"/>
-                <w:lang w:eastAsia="de-DE"/>
-              </w:rPr>
-              <w:t xml:space="preserve"> Management/ Environmental Setup</w:t>
+            <w:r>
+              <w:rPr>
+                <w:rFonts w:ascii="Arial" w:eastAsia="Times New Roman" w:hAnsi="Arial" w:cs="Arial"/>
+                <w:sz w:val="20"/>
+                <w:szCs w:val="20"/>
+                <w:bdr w:val="none" w:sz="0" w:space="0" w:color="auto" w:frame="1"/>
+                <w:lang w:eastAsia="de-DE"/>
+              </w:rPr>
+              <w:t>Configuration Management/ Environmental Setup</w:t>
             </w:r>
           </w:p>
         </w:tc>
@@ -3439,37 +3291,15 @@
                 <w:lang w:eastAsia="de-DE"/>
               </w:rPr>
             </w:pPr>
-            <w:proofErr w:type="spellStart"/>
-            <w:r>
-              <w:rPr>
-                <w:rFonts w:ascii="Arial" w:eastAsia="Times New Roman" w:hAnsi="Arial" w:cs="Arial"/>
-                <w:sz w:val="20"/>
-                <w:szCs w:val="20"/>
-                <w:lang w:eastAsia="de-DE"/>
-              </w:rPr>
-              <w:t>Mainly</w:t>
-            </w:r>
-            <w:proofErr w:type="spellEnd"/>
-            <w:r>
-              <w:rPr>
-                <w:rFonts w:ascii="Arial" w:eastAsia="Times New Roman" w:hAnsi="Arial" w:cs="Arial"/>
-                <w:sz w:val="20"/>
-                <w:szCs w:val="20"/>
-                <w:lang w:eastAsia="de-DE"/>
-              </w:rPr>
-              <w:t xml:space="preserve"> </w:t>
-            </w:r>
-            <w:proofErr w:type="spellStart"/>
-            <w:r>
-              <w:rPr>
-                <w:rFonts w:ascii="Arial" w:eastAsia="Times New Roman" w:hAnsi="Arial" w:cs="Arial"/>
-                <w:sz w:val="20"/>
-                <w:szCs w:val="20"/>
-                <w:lang w:eastAsia="de-DE"/>
-              </w:rPr>
-              <w:t>Blogpost</w:t>
-            </w:r>
-            <w:proofErr w:type="spellEnd"/>
+            <w:r>
+              <w:rPr>
+                <w:rFonts w:ascii="Arial" w:eastAsia="Times New Roman" w:hAnsi="Arial" w:cs="Arial"/>
+                <w:sz w:val="20"/>
+                <w:szCs w:val="20"/>
+                <w:lang w:eastAsia="de-DE"/>
+              </w:rPr>
+              <w:t>Mainly Blogpost</w:t>
+            </w:r>
           </w:p>
         </w:tc>
         <w:tc>
@@ -4288,20 +4118,8 @@
                 <w:bdr w:val="none" w:sz="0" w:space="0" w:color="auto" w:frame="1"/>
                 <w:lang w:eastAsia="de-DE"/>
               </w:rPr>
-              <w:t>-          </w:t>
-            </w:r>
-            <w:proofErr w:type="spellStart"/>
-            <w:r>
-              <w:rPr>
-                <w:rFonts w:ascii="Arial" w:eastAsia="Times New Roman" w:hAnsi="Arial" w:cs="Arial"/>
-                <w:sz w:val="20"/>
-                <w:szCs w:val="20"/>
-                <w:bdr w:val="none" w:sz="0" w:space="0" w:color="auto" w:frame="1"/>
-                <w:lang w:eastAsia="de-DE"/>
-              </w:rPr>
-              <w:t>Presentations</w:t>
-            </w:r>
-            <w:proofErr w:type="spellEnd"/>
+              <w:t>-          Presentations</w:t>
+            </w:r>
           </w:p>
         </w:tc>
         <w:tc>
@@ -4438,6 +4256,7 @@
         <w:spacing w:after="0" w:line="240" w:lineRule="auto"/>
         <w:rPr>
           <w:rFonts w:ascii="Arial" w:hAnsi="Arial" w:cs="Arial"/>
+          <w:lang w:val="en-US"/>
         </w:rPr>
       </w:pPr>
     </w:p>
@@ -4883,6 +4702,7 @@
     <w:lsdException w:name="HTML Sample" w:semiHidden="1" w:unhideWhenUsed="1"/>
     <w:lsdException w:name="HTML Typewriter" w:semiHidden="1" w:unhideWhenUsed="1"/>
     <w:lsdException w:name="HTML Variable" w:semiHidden="1" w:unhideWhenUsed="1"/>
+    <w:lsdException w:name="Normal Table" w:semiHidden="1" w:unhideWhenUsed="1"/>
     <w:lsdException w:name="annotation subject" w:semiHidden="1" w:unhideWhenUsed="1"/>
     <w:lsdException w:name="No List" w:semiHidden="1" w:unhideWhenUsed="1"/>
     <w:lsdException w:name="Outline List 1" w:semiHidden="1" w:unhideWhenUsed="1"/>
@@ -4927,6 +4747,7 @@
     <w:lsdException w:name="Table Professional" w:semiHidden="1" w:unhideWhenUsed="1"/>
     <w:lsdException w:name="Table Subtle 1" w:semiHidden="1" w:unhideWhenUsed="1"/>
     <w:lsdException w:name="Table Subtle 2" w:semiHidden="1" w:unhideWhenUsed="1"/>
+    <w:lsdException w:name="Table Web 1" w:semiHidden="1" w:unhideWhenUsed="1"/>
     <w:lsdException w:name="Table Web 2" w:semiHidden="1" w:unhideWhenUsed="1"/>
     <w:lsdException w:name="Table Web 3" w:semiHidden="1" w:unhideWhenUsed="1"/>
     <w:lsdException w:name="Balloon Text" w:semiHidden="1" w:unhideWhenUsed="1"/>
@@ -5210,6 +5031,18 @@
       <w:u w:val="single"/>
     </w:rPr>
   </w:style>
+  <w:style w:type="character" w:styleId="FollowedHyperlink">
+    <w:name w:val="FollowedHyperlink"/>
+    <w:basedOn w:val="DefaultParagraphFont"/>
+    <w:uiPriority w:val="99"/>
+    <w:semiHidden/>
+    <w:unhideWhenUsed/>
+    <w:rsid w:val="001A3CE7"/>
+    <w:rPr>
+      <w:color w:val="954F72" w:themeColor="followedHyperlink"/>
+      <w:u w:val="single"/>
+    </w:rPr>
+  </w:style>
 </w:styles>
 </file>
 

</xml_diff>